<commit_message>
Report answers for task 4
</commit_message>
<xml_diff>
--- a/Nachos/nachos-3.4/submission_documents/stage 2/Report.docx
+++ b/Nachos/nachos-3.4/submission_documents/stage 2/Report.docx
@@ -1,6 +1,6 @@
 
 <file path=word/document.xml><?xml version="1.0" encoding="utf-8"?>
-<w:document xmlns:ve="http://schemas.openxmlformats.org/markup-compatibility/2006" xmlns:o="urn:schemas-microsoft-com:office:office" xmlns:r="http://schemas.openxmlformats.org/officeDocument/2006/relationships" xmlns:m="http://schemas.openxmlformats.org/officeDocument/2006/math" xmlns:v="urn:schemas-microsoft-com:vml" xmlns:wp="http://schemas.openxmlformats.org/drawingml/2006/wordprocessingDrawing" xmlns:w10="urn:schemas-microsoft-com:office:word" xmlns:w="http://schemas.openxmlformats.org/wordprocessingml/2006/main" xmlns:wne="http://schemas.microsoft.com/office/word/2006/wordml">
+<w:document xmlns:wpc="http://schemas.microsoft.com/office/word/2010/wordprocessingCanvas" xmlns:mc="http://schemas.openxmlformats.org/markup-compatibility/2006" xmlns:o="urn:schemas-microsoft-com:office:office" xmlns:r="http://schemas.openxmlformats.org/officeDocument/2006/relationships" xmlns:m="http://schemas.openxmlformats.org/officeDocument/2006/math" xmlns:v="urn:schemas-microsoft-com:vml" xmlns:wp14="http://schemas.microsoft.com/office/word/2010/wordprocessingDrawing" xmlns:wp="http://schemas.openxmlformats.org/drawingml/2006/wordprocessingDrawing" xmlns:w10="urn:schemas-microsoft-com:office:word" xmlns:w="http://schemas.openxmlformats.org/wordprocessingml/2006/main" xmlns:w14="http://schemas.microsoft.com/office/word/2010/wordml" xmlns:wpg="http://schemas.microsoft.com/office/word/2010/wordprocessingGroup" xmlns:wpi="http://schemas.microsoft.com/office/word/2010/wordprocessingInk" xmlns:wne="http://schemas.microsoft.com/office/word/2006/wordml" xmlns:wps="http://schemas.microsoft.com/office/word/2010/wordprocessingShape" mc:Ignorable="w14 wp14">
   <w:body>
     <w:p>
       <w:pPr>
@@ -302,6 +302,16 @@
         </w:rPr>
         <w:t xml:space="preserve">  </w:t>
       </w:r>
+      <w:r>
+        <w:rPr>
+          <w:rFonts w:ascii="Times New Roman" w:hAnsi="Times New Roman" w:cs="Times New Roman"/>
+          <w:sz w:val="20"/>
+          <w:szCs w:val="20"/>
+        </w:rPr>
+        <w:t xml:space="preserve">I experienced deadlocks when a thread was trying to send a message to a full mailbox. Another source of deadlocks was the special case of 1 mailbox in the post office. This task was different from Task 3 because the semaphore library was available for the wait and signal functions. It was simpler to perform mutual exclusion. </w:t>
+      </w:r>
+      <w:bookmarkStart w:id="0" w:name="_GoBack"/>
+      <w:bookmarkEnd w:id="0"/>
     </w:p>
     <w:p>
       <w:pPr>
@@ -483,7 +493,7 @@
 </file>
 
 <file path=word/endnotes.xml><?xml version="1.0" encoding="utf-8"?>
-<w:endnotes xmlns:ve="http://schemas.openxmlformats.org/markup-compatibility/2006" xmlns:o="urn:schemas-microsoft-com:office:office" xmlns:r="http://schemas.openxmlformats.org/officeDocument/2006/relationships" xmlns:m="http://schemas.openxmlformats.org/officeDocument/2006/math" xmlns:v="urn:schemas-microsoft-com:vml" xmlns:wp="http://schemas.openxmlformats.org/drawingml/2006/wordprocessingDrawing" xmlns:w10="urn:schemas-microsoft-com:office:word" xmlns:w="http://schemas.openxmlformats.org/wordprocessingml/2006/main" xmlns:wne="http://schemas.microsoft.com/office/word/2006/wordml">
+<w:endnotes xmlns:wpc="http://schemas.microsoft.com/office/word/2010/wordprocessingCanvas" xmlns:mc="http://schemas.openxmlformats.org/markup-compatibility/2006" xmlns:o="urn:schemas-microsoft-com:office:office" xmlns:r="http://schemas.openxmlformats.org/officeDocument/2006/relationships" xmlns:m="http://schemas.openxmlformats.org/officeDocument/2006/math" xmlns:v="urn:schemas-microsoft-com:vml" xmlns:wp14="http://schemas.microsoft.com/office/word/2010/wordprocessingDrawing" xmlns:wp="http://schemas.openxmlformats.org/drawingml/2006/wordprocessingDrawing" xmlns:w10="urn:schemas-microsoft-com:office:word" xmlns:w="http://schemas.openxmlformats.org/wordprocessingml/2006/main" xmlns:w14="http://schemas.microsoft.com/office/word/2010/wordml" xmlns:wpg="http://schemas.microsoft.com/office/word/2010/wordprocessingGroup" xmlns:wpi="http://schemas.microsoft.com/office/word/2010/wordprocessingInk" xmlns:wne="http://schemas.microsoft.com/office/word/2006/wordml" xmlns:wps="http://schemas.microsoft.com/office/word/2010/wordprocessingShape" mc:Ignorable="w14 wp14">
   <w:endnote w:type="separator" w:id="-1">
     <w:p>
       <w:pPr>
@@ -508,7 +518,7 @@
 </file>
 
 <file path=word/footnotes.xml><?xml version="1.0" encoding="utf-8"?>
-<w:footnotes xmlns:ve="http://schemas.openxmlformats.org/markup-compatibility/2006" xmlns:o="urn:schemas-microsoft-com:office:office" xmlns:r="http://schemas.openxmlformats.org/officeDocument/2006/relationships" xmlns:m="http://schemas.openxmlformats.org/officeDocument/2006/math" xmlns:v="urn:schemas-microsoft-com:vml" xmlns:wp="http://schemas.openxmlformats.org/drawingml/2006/wordprocessingDrawing" xmlns:w10="urn:schemas-microsoft-com:office:word" xmlns:w="http://schemas.openxmlformats.org/wordprocessingml/2006/main" xmlns:wne="http://schemas.microsoft.com/office/word/2006/wordml">
+<w:footnotes xmlns:wpc="http://schemas.microsoft.com/office/word/2010/wordprocessingCanvas" xmlns:mc="http://schemas.openxmlformats.org/markup-compatibility/2006" xmlns:o="urn:schemas-microsoft-com:office:office" xmlns:r="http://schemas.openxmlformats.org/officeDocument/2006/relationships" xmlns:m="http://schemas.openxmlformats.org/officeDocument/2006/math" xmlns:v="urn:schemas-microsoft-com:vml" xmlns:wp14="http://schemas.microsoft.com/office/word/2010/wordprocessingDrawing" xmlns:wp="http://schemas.openxmlformats.org/drawingml/2006/wordprocessingDrawing" xmlns:w10="urn:schemas-microsoft-com:office:word" xmlns:w="http://schemas.openxmlformats.org/wordprocessingml/2006/main" xmlns:w14="http://schemas.microsoft.com/office/word/2010/wordml" xmlns:wpg="http://schemas.microsoft.com/office/word/2010/wordprocessingGroup" xmlns:wpi="http://schemas.microsoft.com/office/word/2010/wordprocessingInk" xmlns:wne="http://schemas.microsoft.com/office/word/2006/wordml" xmlns:wps="http://schemas.microsoft.com/office/word/2010/wordprocessingShape" mc:Ignorable="w14 wp14">
   <w:footnote w:type="separator" w:id="-1">
     <w:p>
       <w:pPr>
@@ -533,7 +543,7 @@
 </file>
 
 <file path=word/numbering.xml><?xml version="1.0" encoding="utf-8"?>
-<w:numbering xmlns:ve="http://schemas.openxmlformats.org/markup-compatibility/2006" xmlns:o="urn:schemas-microsoft-com:office:office" xmlns:r="http://schemas.openxmlformats.org/officeDocument/2006/relationships" xmlns:m="http://schemas.openxmlformats.org/officeDocument/2006/math" xmlns:v="urn:schemas-microsoft-com:vml" xmlns:wp="http://schemas.openxmlformats.org/drawingml/2006/wordprocessingDrawing" xmlns:w10="urn:schemas-microsoft-com:office:word" xmlns:w="http://schemas.openxmlformats.org/wordprocessingml/2006/main" xmlns:wne="http://schemas.microsoft.com/office/word/2006/wordml">
+<w:numbering xmlns:wpc="http://schemas.microsoft.com/office/word/2010/wordprocessingCanvas" xmlns:mc="http://schemas.openxmlformats.org/markup-compatibility/2006" xmlns:o="urn:schemas-microsoft-com:office:office" xmlns:r="http://schemas.openxmlformats.org/officeDocument/2006/relationships" xmlns:m="http://schemas.openxmlformats.org/officeDocument/2006/math" xmlns:v="urn:schemas-microsoft-com:vml" xmlns:wp14="http://schemas.microsoft.com/office/word/2010/wordprocessingDrawing" xmlns:wp="http://schemas.openxmlformats.org/drawingml/2006/wordprocessingDrawing" xmlns:w10="urn:schemas-microsoft-com:office:word" xmlns:w="http://schemas.openxmlformats.org/wordprocessingml/2006/main" xmlns:w14="http://schemas.microsoft.com/office/word/2010/wordml" xmlns:wpg="http://schemas.microsoft.com/office/word/2010/wordprocessingGroup" xmlns:wpi="http://schemas.microsoft.com/office/word/2010/wordprocessingInk" xmlns:wne="http://schemas.microsoft.com/office/word/2006/wordml" xmlns:wps="http://schemas.microsoft.com/office/word/2010/wordprocessingShape" mc:Ignorable="w14 wp14">
   <w:abstractNum w:abstractNumId="0">
     <w:nsid w:val="099673CE"/>
     <w:multiLevelType w:val="hybridMultilevel"/>
@@ -1550,7 +1560,7 @@
 </file>
 
 <file path=word/styles.xml><?xml version="1.0" encoding="utf-8"?>
-<w:styles xmlns:r="http://schemas.openxmlformats.org/officeDocument/2006/relationships" xmlns:w="http://schemas.openxmlformats.org/wordprocessingml/2006/main">
+<w:styles xmlns:mc="http://schemas.openxmlformats.org/markup-compatibility/2006" xmlns:r="http://schemas.openxmlformats.org/officeDocument/2006/relationships" xmlns:w="http://schemas.openxmlformats.org/wordprocessingml/2006/main" xmlns:w14="http://schemas.microsoft.com/office/word/2010/wordml" mc:Ignorable="w14">
   <w:docDefaults>
     <w:rPrDefault>
       <w:rPr>
@@ -1721,7 +1731,6 @@
     <w:uiPriority w:val="99"/>
     <w:semiHidden/>
     <w:unhideWhenUsed/>
-    <w:qFormat/>
     <w:tblPr>
       <w:tblInd w:w="0" w:type="dxa"/>
       <w:tblCellMar>
@@ -2285,7 +2294,7 @@
 </file>
 
 <file path=customXml/itemProps1.xml><?xml version="1.0" encoding="utf-8"?>
-<ds:datastoreItem xmlns:ds="http://schemas.openxmlformats.org/officeDocument/2006/customXml" ds:itemID="{C19298A0-CD76-4A26-99B7-1EEDF90DB688}">
+<ds:datastoreItem xmlns:ds="http://schemas.openxmlformats.org/officeDocument/2006/customXml" ds:itemID="{A85B008F-E6A2-483D-B1AE-98006B6296EF}">
   <ds:schemaRefs>
     <ds:schemaRef ds:uri="http://schemas.openxmlformats.org/officeDocument/2006/bibliography"/>
   </ds:schemaRefs>

</xml_diff>